<commit_message>
remove orcid icon; authors not in columns
</commit_message>
<xml_diff>
--- a/DRR_Template.docx
+++ b/DRR_Template.docx
@@ -46,7 +46,7 @@
         <w:t xml:space="preserve">DRR Title</w:t>
       </w:r>
     </w:p>
-    <w:bookmarkStart w:id="22" w:name="X45f6fd44eb1bb1acbfdf2acc934d9bf50833948"/>
+    <w:bookmarkStart w:id="22" w:name="Xa90a2b1c3bf75c452db142a8c6785fa58d4ae08"/>
     <w:p>
       <w:pPr>
         <w:pStyle w:val="Heading4"/>
@@ -56,30 +56,15 @@
       </w:r>
       <w:r>
         <w:t xml:space="preserve"> </w:t>
-      </w:r>
-      <w:r>
-        <w:t xml:space="preserve"> </w:t>
-      </w:r>
-      <w:r>
-        <w:t xml:space="preserve">&lt;xmlns:xlink=</w:t>
-      </w:r>
-      <w:r>
-        <w:t xml:space="preserve">“</w:t>
       </w:r>
       <w:hyperlink r:id="rId21">
         <w:r>
           <w:rPr>
             <w:rStyle w:val="Hyperlink"/>
           </w:rPr>
-          <w:t xml:space="preserve">http://www.w3.org/1999/xlink</w:t>
+          <w:t xml:space="preserve">https://orcid.org/0000-1111-2222-3333</w:t>
         </w:r>
       </w:hyperlink>
-      <w:r>
-        <w:t xml:space="preserve">”</w:t>
-      </w:r>
-      <w:r>
-        <w:t xml:space="preserve">&gt;</w:t>
-      </w:r>
     </w:p>
     <w:p>
       <w:pPr>
@@ -102,14 +87,6 @@
       </w:r>
     </w:p>
     <w:bookmarkEnd w:id="22"/>
-    <w:p>
-      <w:pPr>
-        <w:pStyle w:val="BodyText"/>
-      </w:pPr>
-      <w:r>
-        <w:t xml:space="preserve"> </w:t>
-      </w:r>
-    </w:p>
     <w:bookmarkStart w:id="23" w:name="john-doe"/>
     <w:p>
       <w:pPr>
@@ -149,6 +126,12 @@
       </w:r>
       <w:r>
         <w:t xml:space="preserve">Fort Collins, Colorado</w:t>
+      </w:r>
+      <w:r>
+        <w:t xml:space="preserve"> </w:t>
+      </w:r>
+      <w:r>
+        <w:t xml:space="preserve"> </w:t>
       </w:r>
     </w:p>
     <w:bookmarkEnd w:id="23"/>
@@ -1750,7 +1733,7 @@
         <w:t xml:space="preserve"> </w:t>
       </w:r>
       <w:r>
-        <w:t xml:space="preserve">code chunk as the default settings - eval=FALSE). If you have developed custom scripts, you can add those to DataStore with the reference type</w:t>
+        <w:t xml:space="preserve">code chunk as the default settings: eval=FALSE and echo=FALSE). If you have developed custom scripts, you can add those to DataStore with the reference type</w:t>
       </w:r>
       <w:r>
         <w:t xml:space="preserve"> </w:t>
@@ -1768,7 +1751,7 @@
         <w:t xml:space="preserve"> </w:t>
       </w:r>
       <w:r>
-        <w:t xml:space="preserve">and cite them in the DRR.Some people have developed code to perform QA/QC or data manipulation within the DRR itself. In that case, you must set the</w:t>
+        <w:t xml:space="preserve">and cite them in the DRR. Some people have developed code to perform QA/QC or data manipulation within the DRR itself. In that case, you must set the</w:t>
       </w:r>
       <w:r>
         <w:t xml:space="preserve"> </w:t>
@@ -1786,7 +1769,7 @@
         <w:t xml:space="preserve"> </w:t>
       </w:r>
       <w:r>
-        <w:t xml:space="preserve">code chunk to eval=TRUE.</w:t>
+        <w:t xml:space="preserve">code chunk to eval=TRUE and echo=TRUE to fully document the QA/QC process.</w:t>
       </w:r>
     </w:p>
     <w:p>

</xml_diff>

<commit_message>
remove date from YAML header
</commit_message>
<xml_diff>
--- a/DRR_Template.docx
+++ b/DRR_Template.docx
@@ -2,26 +2,6 @@
 <file path=word/document.xml><?xml version="1.0" encoding="utf-8"?>
 <w:document xmlns:w="http://schemas.openxmlformats.org/wordprocessingml/2006/main" xmlns:m="http://schemas.openxmlformats.org/officeDocument/2006/math" xmlns:r="http://schemas.openxmlformats.org/officeDocument/2006/relationships" xmlns:o="urn:schemas-microsoft-com:office:office" xmlns:v="urn:schemas-microsoft-com:vml" xmlns:w10="urn:schemas-microsoft-com:office:word" xmlns:a="http://schemas.openxmlformats.org/drawingml/2006/main" xmlns:pic="http://schemas.openxmlformats.org/drawingml/2006/picture" xmlns:wp="http://schemas.openxmlformats.org/drawingml/2006/wordprocessingDrawing">
   <w:body>
-    <w:p>
-      <w:pPr>
-        <w:pStyle w:val="Date"/>
-      </w:pPr>
-      <w:r>
-        <w:t xml:space="preserve">08</w:t>
-      </w:r>
-      <w:r>
-        <w:t xml:space="preserve"> </w:t>
-      </w:r>
-      <w:r>
-        <w:t xml:space="preserve">September,</w:t>
-      </w:r>
-      <w:r>
-        <w:t xml:space="preserve"> </w:t>
-      </w:r>
-      <w:r>
-        <w:t xml:space="preserve">2022</w:t>
-      </w:r>
-    </w:p>
     <w:p>
       <w:pPr>
         <w:pStyle w:val="FirstParagraph"/>

</xml_diff>

<commit_message>
add "doi:" to doi in header.
</commit_message>
<xml_diff>
--- a/DRR_Template.docx
+++ b/DRR_Template.docx
@@ -6,6 +6,12 @@
       <w:pPr>
         <w:pStyle w:val="FirstParagraph"/>
       </w:pPr>
+      <w:r>
+        <w:t xml:space="preserve">doi:</w:t>
+      </w:r>
+      <w:r>
+        <w:t xml:space="preserve"> </w:t>
+      </w:r>
       <w:hyperlink r:id="rId20">
         <w:r>
           <w:rPr>
@@ -17,13 +23,22 @@
         </w:r>
       </w:hyperlink>
     </w:p>
-    <w:bookmarkStart w:id="25" w:name="drr-title"/>
+    <w:bookmarkStart w:id="26" w:name="drr-title"/>
     <w:p>
       <w:pPr>
         <w:pStyle w:val="Heading1"/>
       </w:pPr>
       <w:r>
         <w:t xml:space="preserve">DRR Title</w:t>
+      </w:r>
+    </w:p>
+    <w:bookmarkStart w:id="25" w:name="data-release-report-12345"/>
+    <w:p>
+      <w:pPr>
+        <w:pStyle w:val="Heading3"/>
+      </w:pPr>
+      <w:r>
+        <w:t xml:space="preserve">Data Release Report 12345</w:t>
       </w:r>
     </w:p>
     <w:bookmarkStart w:id="22" w:name="Xa90a2b1c3bf75c452db142a8c6785fa58d4ae08"/>
@@ -156,7 +171,8 @@
     </w:p>
     <w:bookmarkEnd w:id="24"/>
     <w:bookmarkEnd w:id="25"/>
-    <w:bookmarkStart w:id="27" w:name="background-introduction"/>
+    <w:bookmarkEnd w:id="26"/>
+    <w:bookmarkStart w:id="28" w:name="background-introduction"/>
     <w:p>
       <w:pPr>
         <w:pStyle w:val="Heading1"/>
@@ -175,7 +191,7 @@
       <w:r>
         <w:t xml:space="preserve"> </w:t>
       </w:r>
-      <w:hyperlink r:id="rId26">
+      <w:hyperlink r:id="rId27">
         <w:r>
           <w:rPr>
             <w:rStyle w:val="Hyperlink"/>
@@ -201,8 +217,8 @@
         <w:t xml:space="preserve">The section should also briefly outline the broader goals that motivated collection of the data, as well as their potential reuse value. We also encourage authors to include a figure that provides a schematic overview of the study and assay(s) design.</w:t>
       </w:r>
     </w:p>
-    <w:bookmarkEnd w:id="27"/>
-    <w:bookmarkStart w:id="30" w:name="data-records-required"/>
+    <w:bookmarkEnd w:id="28"/>
+    <w:bookmarkStart w:id="31" w:name="data-records-required"/>
     <w:p>
       <w:pPr>
         <w:pStyle w:val="Heading1"/>
@@ -227,7 +243,7 @@
         <w:t xml:space="preserve">Tables should be used to support the data records and should clearly indicate the samples and subjects (study inputs), their provenance, and the experimental manipulations performed on each or the protocols for observational data collection (see example Tables below). They should also specify the data output resulting from each data-collection or analytical step, should these form part of the archived record.</w:t>
       </w:r>
     </w:p>
-    <w:bookmarkStart w:id="29" w:name="summary-of-datasets-created-required"/>
+    <w:bookmarkStart w:id="30" w:name="summary-of-datasets-created-required"/>
     <w:p>
       <w:pPr>
         <w:pStyle w:val="Heading3"/>
@@ -246,7 +262,7 @@
       <w:r>
         <w:t xml:space="preserve"> </w:t>
       </w:r>
-      <w:hyperlink r:id="rId28">
+      <w:hyperlink r:id="rId29">
         <w:r>
           <w:rPr>
             <w:rStyle w:val="Hyperlink"/>
@@ -417,9 +433,9 @@
         <w:t xml:space="preserve">See Appendix for additional notes and examples.</w:t>
       </w:r>
     </w:p>
-    <w:bookmarkEnd w:id="29"/>
     <w:bookmarkEnd w:id="30"/>
-    <w:bookmarkStart w:id="31" w:name="data-quality-evaluation-required"/>
+    <w:bookmarkEnd w:id="31"/>
+    <w:bookmarkStart w:id="32" w:name="data-quality-evaluation-required"/>
     <w:p>
       <w:pPr>
         <w:pStyle w:val="Heading1"/>
@@ -845,8 +861,8 @@
         <w:t xml:space="preserve">exploratory computational analyses like clustering and annotation enrichment (e.g. GO analysis).</w:t>
       </w:r>
     </w:p>
-    <w:bookmarkEnd w:id="31"/>
-    <w:bookmarkStart w:id="32" w:name="usage-notes-required"/>
+    <w:bookmarkEnd w:id="32"/>
+    <w:bookmarkStart w:id="33" w:name="usage-notes-required"/>
     <w:p>
       <w:pPr>
         <w:pStyle w:val="Heading1"/>
@@ -871,8 +887,8 @@
         <w:t xml:space="preserve">For studies involving privacy or safety controls on public access to the data, this section should describe in detail these controls, including how authors can apply to access the data, what criteria will be used to determine who may access the data, and any limitations on data use.</w:t>
       </w:r>
     </w:p>
-    <w:bookmarkEnd w:id="32"/>
-    <w:bookmarkStart w:id="41" w:name="methods"/>
+    <w:bookmarkEnd w:id="33"/>
+    <w:bookmarkStart w:id="42" w:name="methods"/>
     <w:p>
       <w:pPr>
         <w:pStyle w:val="Heading1"/>
@@ -907,7 +923,7 @@
       <w:r>
         <w:t xml:space="preserve"> </w:t>
       </w:r>
-      <w:hyperlink r:id="rId33">
+      <w:hyperlink r:id="rId34">
         <w:r>
           <w:rPr>
             <w:rStyle w:val="Hyperlink"/>
@@ -939,18 +955,18 @@
           <wp:inline>
             <wp:extent cx="5293894" cy="2165684"/>
             <wp:effectExtent b="0" l="0" r="0" t="0"/>
-            <wp:docPr descr="Figure 1: Example general workflow to include in the methods section." title="" id="35" name="Picture"/>
+            <wp:docPr descr="Figure 1: Example general workflow to include in the methods section." title="" id="36" name="Picture"/>
             <a:graphic>
               <a:graphicData uri="http://schemas.openxmlformats.org/drawingml/2006/picture">
                 <pic:pic>
                   <pic:nvPicPr>
-                    <pic:cNvPr descr="output/temp/example_DRR/figures/ProcessingWorkflow.png" id="36" name="Picture"/>
+                    <pic:cNvPr descr="output/temp/example_DRR/figures/ProcessingWorkflow.png" id="37" name="Picture"/>
                     <pic:cNvPicPr>
                       <a:picLocks noChangeArrowheads="1" noChangeAspect="1"/>
                     </pic:cNvPicPr>
                   </pic:nvPicPr>
                   <pic:blipFill>
-                    <a:blip r:embed="rId34"/>
+                    <a:blip r:embed="rId35"/>
                     <a:stretch>
                       <a:fillRect/>
                     </a:stretch>
@@ -985,7 +1001,7 @@
         <w:t xml:space="preserve">Figure 1: Example general workflow to include in the methods section.</w:t>
       </w:r>
     </w:p>
-    <w:bookmarkStart w:id="37" w:name="X97b2dfdbbf4958b512ff857c5ddb512666a21a5"/>
+    <w:bookmarkStart w:id="38" w:name="X97b2dfdbbf4958b512ff857c5ddb512666a21a5"/>
     <w:p>
       <w:pPr>
         <w:pStyle w:val="Heading3"/>
@@ -1002,8 +1018,8 @@
         <w:t xml:space="preserve">Include a description of field methods and sample processing</w:t>
       </w:r>
     </w:p>
-    <w:bookmarkEnd w:id="37"/>
-    <w:bookmarkStart w:id="38" w:name="additional-data-sources-optional"/>
+    <w:bookmarkEnd w:id="38"/>
+    <w:bookmarkStart w:id="39" w:name="additional-data-sources-optional"/>
     <w:p>
       <w:pPr>
         <w:pStyle w:val="Heading3"/>
@@ -1020,8 +1036,8 @@
         <w:t xml:space="preserve">Provide descriptions (with citations) of other data sources used.</w:t>
       </w:r>
     </w:p>
-    <w:bookmarkEnd w:id="38"/>
-    <w:bookmarkStart w:id="39" w:name="data-processing-required-if-done"/>
+    <w:bookmarkEnd w:id="39"/>
+    <w:bookmarkStart w:id="40" w:name="data-processing-required-if-done"/>
     <w:p>
       <w:pPr>
         <w:pStyle w:val="Heading3"/>
@@ -1038,8 +1054,8 @@
         <w:t xml:space="preserve">Summarize process and results of any QC processes done that manipulate, change, or qualify data.</w:t>
       </w:r>
     </w:p>
-    <w:bookmarkEnd w:id="39"/>
-    <w:bookmarkStart w:id="40" w:name="code-availability-required"/>
+    <w:bookmarkEnd w:id="40"/>
+    <w:bookmarkStart w:id="41" w:name="code-availability-required"/>
     <w:p>
       <w:pPr>
         <w:pStyle w:val="Heading3"/>
@@ -1056,9 +1072,9 @@
         <w:t xml:space="preserve">For all studies using custom code in the generation or processing of datasets, a statement must be included indicating whether and how the code can be accessed and any restrictions to access. This section should also include information on the versions of any software used, if relevant, and any specific variables or parameters used to generate, test, or process the current dataset. Actual analytical code should be provided in Appendices.</w:t>
       </w:r>
     </w:p>
-    <w:bookmarkEnd w:id="40"/>
     <w:bookmarkEnd w:id="41"/>
-    <w:bookmarkStart w:id="66" w:name="references-required"/>
+    <w:bookmarkEnd w:id="42"/>
+    <w:bookmarkStart w:id="67" w:name="references-required"/>
     <w:p>
       <w:pPr>
         <w:pStyle w:val="Heading1"/>
@@ -1077,7 +1093,7 @@
       <w:r>
         <w:t xml:space="preserve"> </w:t>
       </w:r>
-      <w:hyperlink r:id="rId42">
+      <w:hyperlink r:id="rId43">
         <w:r>
           <w:rPr>
             <w:rStyle w:val="Hyperlink"/>
@@ -1124,7 +1140,7 @@
         <w:t xml:space="preserve">See the following examples:</w:t>
       </w:r>
     </w:p>
-    <w:bookmarkStart w:id="43" w:name="agency-company-etc.-as-author-examples"/>
+    <w:bookmarkStart w:id="44" w:name="agency-company-etc.-as-author-examples"/>
     <w:p>
       <w:pPr>
         <w:pStyle w:val="Heading4"/>
@@ -1165,8 +1181,8 @@
         <w:t xml:space="preserve">U.S. Forest Service (USFS). 1993. ECOMAP. National hierarchical framework of ecological units. U. S. Forest Service, Washington, D.C.</w:t>
       </w:r>
     </w:p>
-    <w:bookmarkEnd w:id="43"/>
-    <w:bookmarkStart w:id="46" w:name="traditional-journal-article-examples"/>
+    <w:bookmarkEnd w:id="44"/>
+    <w:bookmarkStart w:id="47" w:name="traditional-journal-article-examples"/>
     <w:p>
       <w:pPr>
         <w:pStyle w:val="Heading4"/>
@@ -1185,7 +1201,7 @@
       <w:r>
         <w:t xml:space="preserve"> </w:t>
       </w:r>
-      <w:hyperlink r:id="rId44">
+      <w:hyperlink r:id="rId45">
         <w:r>
           <w:rPr>
             <w:rStyle w:val="Hyperlink"/>
@@ -1224,7 +1240,7 @@
       <w:r>
         <w:t xml:space="preserve"> </w:t>
       </w:r>
-      <w:hyperlink r:id="rId45">
+      <w:hyperlink r:id="rId46">
         <w:r>
           <w:rPr>
             <w:rStyle w:val="Hyperlink"/>
@@ -1233,8 +1249,8 @@
         </w:r>
       </w:hyperlink>
     </w:p>
-    <w:bookmarkEnd w:id="46"/>
-    <w:bookmarkStart w:id="47" w:name="book-example"/>
+    <w:bookmarkEnd w:id="47"/>
+    <w:bookmarkStart w:id="48" w:name="book-example"/>
     <w:p>
       <w:pPr>
         <w:pStyle w:val="Heading4"/>
@@ -1251,8 +1267,8 @@
         <w:t xml:space="preserve">Harvill, A. M., Jr., T. R. Bradley, C. E. Stevens, T. F. Wieboldt, D. M. E. Ware, D. W. Ogle, and G. W. Ramsey. 1992. Atlas of the Virginia flora, third edition. Virginia Botanical Associates, Farmville, Virginia.</w:t>
       </w:r>
     </w:p>
-    <w:bookmarkEnd w:id="47"/>
-    <w:bookmarkStart w:id="48" w:name="book-chapter-examples"/>
+    <w:bookmarkEnd w:id="48"/>
+    <w:bookmarkStart w:id="49" w:name="book-chapter-examples"/>
     <w:p>
       <w:pPr>
         <w:pStyle w:val="Heading4"/>
@@ -1277,8 +1293,8 @@
         <w:t xml:space="preserve">Watson, P. J. 2004. Of caves and shell mounds in west-central Kentucky. Pages 159–164 in Of caves and shell mounds. The University of Alabama Press, Tuscaloosa, Alabama.</w:t>
       </w:r>
     </w:p>
-    <w:bookmarkEnd w:id="48"/>
-    <w:bookmarkStart w:id="51" w:name="published-report-examples"/>
+    <w:bookmarkEnd w:id="49"/>
+    <w:bookmarkStart w:id="52" w:name="published-report-examples"/>
     <w:p>
       <w:pPr>
         <w:pStyle w:val="Heading4"/>
@@ -1305,7 +1321,7 @@
       <w:r>
         <w:t xml:space="preserve"> </w:t>
       </w:r>
-      <w:hyperlink r:id="rId49">
+      <w:hyperlink r:id="rId50">
         <w:r>
           <w:rPr>
             <w:rStyle w:val="Hyperlink"/>
@@ -1324,7 +1340,7 @@
       <w:r>
         <w:t xml:space="preserve"> </w:t>
       </w:r>
-      <w:hyperlink r:id="rId50">
+      <w:hyperlink r:id="rId51">
         <w:r>
           <w:rPr>
             <w:rStyle w:val="Hyperlink"/>
@@ -1333,8 +1349,8 @@
         </w:r>
       </w:hyperlink>
     </w:p>
-    <w:bookmarkEnd w:id="51"/>
-    <w:bookmarkStart w:id="52" w:name="unpublished-report-examples"/>
+    <w:bookmarkEnd w:id="52"/>
+    <w:bookmarkStart w:id="53" w:name="unpublished-report-examples"/>
     <w:p>
       <w:pPr>
         <w:pStyle w:val="Heading4"/>
@@ -1359,8 +1375,8 @@
         <w:t xml:space="preserve">Conant, B., and J. F. Voelzer. 2001. Winter waterfowl survey: Mexico west coast and Baja California. U.S. Fish and Wildlife Service Unpublished Report, Juneau, Alaska.</w:t>
       </w:r>
     </w:p>
-    <w:bookmarkEnd w:id="52"/>
-    <w:bookmarkStart w:id="53" w:name="thesisdissertation-examples"/>
+    <w:bookmarkEnd w:id="53"/>
+    <w:bookmarkStart w:id="54" w:name="thesisdissertation-examples"/>
     <w:p>
       <w:pPr>
         <w:pStyle w:val="Heading4"/>
@@ -1385,8 +1401,8 @@
         <w:t xml:space="preserve">McTigue, K. M. 1992. Nutrient pulses and herbivory: Integrative control of primary producers in lakes. Thesis. University of Wisconsin, Madison, Wisconsin.</w:t>
       </w:r>
     </w:p>
-    <w:bookmarkEnd w:id="53"/>
-    <w:bookmarkStart w:id="54" w:name="conference-proceedings-examples"/>
+    <w:bookmarkEnd w:id="54"/>
+    <w:bookmarkStart w:id="55" w:name="conference-proceedings-examples"/>
     <w:p>
       <w:pPr>
         <w:pStyle w:val="Heading4"/>
@@ -1411,8 +1427,8 @@
         <w:t xml:space="preserve">Webb, J. R., and J. N. Galloway. 1991. Potential acidification of streams in Mid-Appalachian Highlands: A problem with generalized assessments. Southern Appalachian Man and Biosphere Conference. Gatlinburg, Tennessee.</w:t>
       </w:r>
     </w:p>
-    <w:bookmarkEnd w:id="54"/>
-    <w:bookmarkStart w:id="59" w:name="general-internet-examples"/>
+    <w:bookmarkEnd w:id="55"/>
+    <w:bookmarkStart w:id="60" w:name="general-internet-examples"/>
     <w:p>
       <w:pPr>
         <w:pStyle w:val="Heading4"/>
@@ -1431,7 +1447,7 @@
       <w:r>
         <w:t xml:space="preserve"> </w:t>
       </w:r>
-      <w:hyperlink r:id="rId55">
+      <w:hyperlink r:id="rId56">
         <w:r>
           <w:rPr>
             <w:rStyle w:val="Hyperlink"/>
@@ -1456,7 +1472,7 @@
       <w:r>
         <w:t xml:space="preserve"> </w:t>
       </w:r>
-      <w:hyperlink r:id="rId56">
+      <w:hyperlink r:id="rId57">
         <w:r>
           <w:rPr>
             <w:rStyle w:val="Hyperlink"/>
@@ -1481,7 +1497,7 @@
       <w:r>
         <w:t xml:space="preserve"> </w:t>
       </w:r>
-      <w:hyperlink r:id="rId57">
+      <w:hyperlink r:id="rId58">
         <w:r>
           <w:rPr>
             <w:rStyle w:val="Hyperlink"/>
@@ -1506,7 +1522,7 @@
       <w:r>
         <w:t xml:space="preserve"> </w:t>
       </w:r>
-      <w:hyperlink r:id="rId58">
+      <w:hyperlink r:id="rId59">
         <w:r>
           <w:rPr>
             <w:rStyle w:val="Hyperlink"/>
@@ -1521,8 +1537,8 @@
         <w:t xml:space="preserve">(accessed 07 March 2016).</w:t>
       </w:r>
     </w:p>
-    <w:bookmarkEnd w:id="59"/>
-    <w:bookmarkStart w:id="65" w:name="X5c9a4415aece3349f5febfaeb064d7c40912662"/>
+    <w:bookmarkEnd w:id="60"/>
+    <w:bookmarkStart w:id="66" w:name="X5c9a4415aece3349f5febfaeb064d7c40912662"/>
     <w:p>
       <w:pPr>
         <w:pStyle w:val="Heading4"/>
@@ -1541,7 +1557,7 @@
       <w:r>
         <w:t xml:space="preserve"> </w:t>
       </w:r>
-      <w:hyperlink r:id="rId60">
+      <w:hyperlink r:id="rId61">
         <w:r>
           <w:rPr>
             <w:rStyle w:val="Hyperlink"/>
@@ -1566,7 +1582,7 @@
       <w:r>
         <w:t xml:space="preserve"> </w:t>
       </w:r>
-      <w:hyperlink r:id="rId61">
+      <w:hyperlink r:id="rId62">
         <w:r>
           <w:rPr>
             <w:rStyle w:val="Hyperlink"/>
@@ -1591,7 +1607,7 @@
       <w:r>
         <w:t xml:space="preserve"> </w:t>
       </w:r>
-      <w:hyperlink r:id="rId62">
+      <w:hyperlink r:id="rId63">
         <w:r>
           <w:rPr>
             <w:rStyle w:val="Hyperlink"/>
@@ -1616,7 +1632,7 @@
       <w:r>
         <w:t xml:space="preserve"> </w:t>
       </w:r>
-      <w:hyperlink r:id="rId63">
+      <w:hyperlink r:id="rId64">
         <w:r>
           <w:rPr>
             <w:rStyle w:val="Hyperlink"/>
@@ -1641,7 +1657,7 @@
       <w:r>
         <w:t xml:space="preserve"> </w:t>
       </w:r>
-      <w:hyperlink r:id="rId64">
+      <w:hyperlink r:id="rId65">
         <w:r>
           <w:rPr>
             <w:rStyle w:val="Hyperlink"/>
@@ -1661,9 +1677,9 @@
         <w:br w:type="page"/>
       </w:r>
     </w:p>
-    <w:bookmarkEnd w:id="65"/>
     <w:bookmarkEnd w:id="66"/>
-    <w:bookmarkStart w:id="67" w:name="acknowledgements-optional"/>
+    <w:bookmarkEnd w:id="67"/>
+    <w:bookmarkStart w:id="68" w:name="acknowledgements-optional"/>
     <w:p>
       <w:pPr>
         <w:pStyle w:val="Heading1"/>
@@ -1680,8 +1696,8 @@
         <w:t xml:space="preserve">The Acknowledgements should contain text acknowledging non-author contributors. Acknowledgements should be brief, and should not include thanks to anonymous referees and editors or effusive comments. Grant or contribution numbers may be acknowledged.</w:t>
       </w:r>
     </w:p>
-    <w:bookmarkEnd w:id="67"/>
-    <w:bookmarkStart w:id="68" w:name="appendix-a.-code-listing"/>
+    <w:bookmarkEnd w:id="68"/>
+    <w:bookmarkStart w:id="69" w:name="appendix-a.-code-listing"/>
     <w:p>
       <w:pPr>
         <w:pStyle w:val="Heading1"/>
@@ -1757,8 +1773,8 @@
         <w:br w:type="page"/>
       </w:r>
     </w:p>
-    <w:bookmarkEnd w:id="68"/>
-    <w:bookmarkStart w:id="69" w:name="Xeedc8f1bcd8f23e251ef03fdc02540a410c8d97"/>
+    <w:bookmarkEnd w:id="69"/>
+    <w:bookmarkStart w:id="70" w:name="Xeedc8f1bcd8f23e251ef03fdc02540a410c8d97"/>
     <w:p>
       <w:pPr>
         <w:pStyle w:val="Heading1"/>
@@ -1829,8 +1845,8 @@
         <w:t xml:space="preserve">code chunk to eval=TRUE.</w:t>
       </w:r>
     </w:p>
-    <w:bookmarkEnd w:id="69"/>
-    <w:bookmarkStart w:id="73" w:name="X366a359ecd463f9289f5067461f24e5f51c748d"/>
+    <w:bookmarkEnd w:id="70"/>
+    <w:bookmarkStart w:id="74" w:name="X366a359ecd463f9289f5067461f24e5f51c748d"/>
     <w:p>
       <w:pPr>
         <w:pStyle w:val="Heading1"/>
@@ -1839,7 +1855,7 @@
         <w:t xml:space="preserve">Additional Notes For Authors (this should not be included in reports…)</w:t>
       </w:r>
     </w:p>
-    <w:bookmarkStart w:id="70" w:name="figures"/>
+    <w:bookmarkStart w:id="71" w:name="figures"/>
     <w:p>
       <w:pPr>
         <w:pStyle w:val="Heading2"/>
@@ -1864,8 +1880,8 @@
         <w:t xml:space="preserve">Figure captions begin with a brief title sentence summarizing the purpose of the figure as a whole, and continue with a short description of what is shown in each panel and an explanation of any symbols used. Legends must total no more than 350 words, and may contain literature references. The first sentence of the legend will be used as the title for the figure. It (the first sentence) should contain no references of any kind, including to specific figure panels, bibliographic citations or references to other figures or panels.</w:t>
       </w:r>
     </w:p>
-    <w:bookmarkEnd w:id="70"/>
-    <w:bookmarkStart w:id="72" w:name="tables"/>
+    <w:bookmarkEnd w:id="71"/>
+    <w:bookmarkStart w:id="73" w:name="tables"/>
     <w:p>
       <w:pPr>
         <w:pStyle w:val="Heading2"/>
@@ -1908,7 +1924,7 @@
         <w:t xml:space="preserve">Authors may provide tables within text near the initial citation or as an appendix. Legends, where needed, should be included in the Word document. Generally, a Data Release Report should have fewer than ten tables, but more may be allowed when needed.</w:t>
       </w:r>
     </w:p>
-    <w:bookmarkStart w:id="71" w:name="example-data-record-summary-tables"/>
+    <w:bookmarkStart w:id="72" w:name="example-data-record-summary-tables"/>
     <w:p>
       <w:pPr>
         <w:pStyle w:val="Heading3"/>
@@ -7188,9 +7204,9 @@
         </w:tc>
       </w:tr>
     </w:tbl>
-    <w:bookmarkEnd w:id="71"/>
     <w:bookmarkEnd w:id="72"/>
     <w:bookmarkEnd w:id="73"/>
+    <w:bookmarkEnd w:id="74"/>
     <w:sectPr/>
   </w:body>
 </w:document>

</xml_diff>

<commit_message>
fix .docx author affiliation line breaks
</commit_message>
<xml_diff>
--- a/DRR_Template.docx
+++ b/DRR_Template.docx
@@ -69,13 +69,13 @@
         <w:t xml:space="preserve">NPS Inventory and Monitory Division</w:t>
       </w:r>
       <w:r>
-        <w:t xml:space="preserve"> </w:t>
+        <w:br/>
       </w:r>
       <w:r>
         <w:t xml:space="preserve">1201 Oakridge Dr, Suite 150</w:t>
       </w:r>
       <w:r>
-        <w:t xml:space="preserve"> </w:t>
+        <w:br/>
       </w:r>
       <w:r>
         <w:t xml:space="preserve">Fort Collins, Colorado</w:t>
@@ -99,25 +99,25 @@
         <w:t xml:space="preserve">Managed Business Solutions (MBS), a Sealaska Company</w:t>
       </w:r>
       <w:r>
-        <w:t xml:space="preserve"> </w:t>
+        <w:br/>
       </w:r>
       <w:r>
         <w:t xml:space="preserve">Contractor to the National Park Service</w:t>
       </w:r>
       <w:r>
-        <w:t xml:space="preserve"> </w:t>
+        <w:br/>
       </w:r>
       <w:r>
         <w:t xml:space="preserve">Natural Resource Stewardship and Science Directorate</w:t>
       </w:r>
       <w:r>
-        <w:t xml:space="preserve"> </w:t>
+        <w:br/>
       </w:r>
       <w:r>
         <w:t xml:space="preserve">1201 Oakridge Dr, Suite 150</w:t>
       </w:r>
       <w:r>
-        <w:t xml:space="preserve"> </w:t>
+        <w:br/>
       </w:r>
       <w:r>
         <w:t xml:space="preserve">Fort Collins, Colorado</w:t>

</xml_diff>